<commit_message>
press A to game
Configured the game so you can press A to start. and refactored ball code.
</commit_message>
<xml_diff>
--- a/shadows.docx
+++ b/shadows.docx
@@ -251,6 +251,7 @@
         <w:t xml:space="preserve">Got </w:t>
       </w:r>
       <w:proofErr w:type="spellStart"/>
+      <w:proofErr w:type="gramStart"/>
       <w:r>
         <w:rPr>
           <w:strike/>
@@ -274,7 +275,16 @@
           <w:sz w:val="24"/>
           <w:szCs w:val="24"/>
         </w:rPr>
-        <w:t xml:space="preserve"> to work in the</w:t>
+        <w:t xml:space="preserve"> to</w:t>
+      </w:r>
+      <w:proofErr w:type="gramEnd"/>
+      <w:r>
+        <w:rPr>
+          <w:strike/>
+          <w:sz w:val="24"/>
+          <w:szCs w:val="24"/>
+        </w:rPr>
+        <w:t xml:space="preserve"> work in the</w:t>
       </w:r>
       <w:r>
         <w:rPr>
@@ -374,6 +384,651 @@
         </w:rPr>
         <w:t xml:space="preserve">PRESS A TO ALCHEMY -get input from the user </w:t>
       </w:r>
+    </w:p>
+    <w:p>
+      <w:pPr>
+        <w:rPr>
+          <w:sz w:val="24"/>
+          <w:szCs w:val="24"/>
+        </w:rPr>
+      </w:pPr>
+      <w:r>
+        <w:rPr>
+          <w:sz w:val="24"/>
+          <w:szCs w:val="24"/>
+        </w:rPr>
+        <w:t xml:space="preserve">Day One </w:t>
+      </w:r>
+    </w:p>
+    <w:p>
+      <w:pPr>
+        <w:rPr>
+          <w:sz w:val="24"/>
+          <w:szCs w:val="24"/>
+        </w:rPr>
+      </w:pPr>
+      <w:r>
+        <w:rPr>
+          <w:sz w:val="24"/>
+          <w:szCs w:val="24"/>
+        </w:rPr>
+        <w:tab/>
+        <w:t>Summary of today:</w:t>
+      </w:r>
+    </w:p>
+    <w:p>
+      <w:pPr>
+        <w:rPr>
+          <w:sz w:val="24"/>
+          <w:szCs w:val="24"/>
+        </w:rPr>
+      </w:pPr>
+      <w:r>
+        <w:rPr>
+          <w:sz w:val="24"/>
+          <w:szCs w:val="24"/>
+        </w:rPr>
+        <w:tab/>
+      </w:r>
+      <w:r>
+        <w:rPr>
+          <w:sz w:val="24"/>
+          <w:szCs w:val="24"/>
+        </w:rPr>
+        <w:tab/>
+        <w:t xml:space="preserve">I got dinner with my </w:t>
+      </w:r>
+      <w:proofErr w:type="gramStart"/>
+      <w:r>
+        <w:rPr>
+          <w:sz w:val="24"/>
+          <w:szCs w:val="24"/>
+        </w:rPr>
+        <w:t>wife</w:t>
+      </w:r>
+      <w:proofErr w:type="gramEnd"/>
+      <w:r>
+        <w:rPr>
+          <w:sz w:val="24"/>
+          <w:szCs w:val="24"/>
+        </w:rPr>
+        <w:t xml:space="preserve"> and we chatted about the game jam. </w:t>
+      </w:r>
+    </w:p>
+    <w:p>
+      <w:pPr>
+        <w:rPr>
+          <w:sz w:val="24"/>
+          <w:szCs w:val="24"/>
+        </w:rPr>
+      </w:pPr>
+      <w:r>
+        <w:rPr>
+          <w:sz w:val="24"/>
+          <w:szCs w:val="24"/>
+        </w:rPr>
+        <w:tab/>
+      </w:r>
+      <w:r>
+        <w:rPr>
+          <w:sz w:val="24"/>
+          <w:szCs w:val="24"/>
+        </w:rPr>
+        <w:tab/>
+        <w:t xml:space="preserve">From there I came up with the idea to create shadow games to get more </w:t>
+      </w:r>
+      <w:r>
+        <w:rPr>
+          <w:sz w:val="24"/>
+          <w:szCs w:val="24"/>
+        </w:rPr>
+        <w:t xml:space="preserve">alchemy </w:t>
+      </w:r>
+      <w:r>
+        <w:rPr>
+          <w:sz w:val="24"/>
+          <w:szCs w:val="24"/>
+        </w:rPr>
+        <w:t xml:space="preserve">points. </w:t>
+      </w:r>
+      <w:proofErr w:type="gramStart"/>
+      <w:r>
+        <w:rPr>
+          <w:sz w:val="24"/>
+          <w:szCs w:val="24"/>
+        </w:rPr>
+        <w:t>So</w:t>
+      </w:r>
+      <w:proofErr w:type="gramEnd"/>
+      <w:r>
+        <w:rPr>
+          <w:sz w:val="24"/>
+          <w:szCs w:val="24"/>
+        </w:rPr>
+        <w:t xml:space="preserve"> you can summon more items</w:t>
+      </w:r>
+      <w:r>
+        <w:rPr>
+          <w:sz w:val="24"/>
+          <w:szCs w:val="24"/>
+        </w:rPr>
+        <w:t xml:space="preserve"> and combine items. (</w:t>
+      </w:r>
+      <w:proofErr w:type="gramStart"/>
+      <w:r>
+        <w:rPr>
+          <w:sz w:val="24"/>
+          <w:szCs w:val="24"/>
+        </w:rPr>
+        <w:t>by</w:t>
+      </w:r>
+      <w:proofErr w:type="gramEnd"/>
+      <w:r>
+        <w:rPr>
+          <w:sz w:val="24"/>
+          <w:szCs w:val="24"/>
+        </w:rPr>
+        <w:t xml:space="preserve"> creating new items and combining them </w:t>
+      </w:r>
+      <w:r>
+        <w:rPr>
+          <w:sz w:val="24"/>
+          <w:szCs w:val="24"/>
+        </w:rPr>
+        <w:t xml:space="preserve">you will get shadow points to spend on unlocking more shadow games and stats.) </w:t>
+      </w:r>
+    </w:p>
+    <w:p>
+      <w:pPr>
+        <w:ind w:firstLine="720"/>
+        <w:rPr>
+          <w:sz w:val="24"/>
+          <w:szCs w:val="24"/>
+        </w:rPr>
+      </w:pPr>
+      <w:r>
+        <w:rPr>
+          <w:sz w:val="24"/>
+          <w:szCs w:val="24"/>
+        </w:rPr>
+        <w:t>TODO:</w:t>
+      </w:r>
+    </w:p>
+    <w:p>
+      <w:pPr>
+        <w:ind w:firstLine="720"/>
+        <w:rPr>
+          <w:strike/>
+          <w:sz w:val="24"/>
+          <w:szCs w:val="24"/>
+        </w:rPr>
+      </w:pPr>
+      <w:r>
+        <w:rPr>
+          <w:strike/>
+          <w:sz w:val="24"/>
+          <w:szCs w:val="24"/>
+        </w:rPr>
+        <w:t xml:space="preserve">Get a hello app to print the game screen. </w:t>
+      </w:r>
+    </w:p>
+    <w:p>
+      <w:pPr>
+        <w:ind w:firstLine="720"/>
+        <w:rPr>
+          <w:strike/>
+          <w:sz w:val="24"/>
+          <w:szCs w:val="24"/>
+        </w:rPr>
+      </w:pPr>
+      <w:r>
+        <w:rPr>
+          <w:strike/>
+          <w:sz w:val="24"/>
+          <w:szCs w:val="24"/>
+        </w:rPr>
+        <w:t>Think / design around shadow and alchemy</w:t>
+      </w:r>
+    </w:p>
+    <w:p>
+      <w:pPr>
+        <w:ind w:firstLine="720"/>
+        <w:rPr>
+          <w:sz w:val="24"/>
+          <w:szCs w:val="24"/>
+        </w:rPr>
+      </w:pPr>
+      <w:r>
+        <w:rPr>
+          <w:sz w:val="24"/>
+          <w:szCs w:val="24"/>
+        </w:rPr>
+        <w:t xml:space="preserve">PRESS A TO ALCHEMY -get input from the user </w:t>
+      </w:r>
+    </w:p>
+    <w:p>
+      <w:pPr>
+        <w:ind w:firstLine="720"/>
+        <w:rPr>
+          <w:sz w:val="24"/>
+          <w:szCs w:val="24"/>
+        </w:rPr>
+      </w:pPr>
+      <w:r>
+        <w:rPr>
+          <w:sz w:val="24"/>
+          <w:szCs w:val="24"/>
+        </w:rPr>
+        <w:lastRenderedPageBreak/>
+        <w:t>Roadblock</w:t>
+      </w:r>
+    </w:p>
+    <w:p>
+      <w:pPr>
+        <w:ind w:firstLine="720"/>
+        <w:rPr>
+          <w:sz w:val="24"/>
+          <w:szCs w:val="24"/>
+        </w:rPr>
+      </w:pPr>
+      <w:r>
+        <w:rPr>
+          <w:sz w:val="24"/>
+          <w:szCs w:val="24"/>
+        </w:rPr>
+        <w:t>Not feeling well did not work on the game</w:t>
+      </w:r>
+    </w:p>
+    <w:p>
+      <w:pPr>
+        <w:rPr>
+          <w:sz w:val="24"/>
+          <w:szCs w:val="24"/>
+        </w:rPr>
+      </w:pPr>
+      <w:r>
+        <w:rPr>
+          <w:sz w:val="24"/>
+          <w:szCs w:val="24"/>
+        </w:rPr>
+        <w:t>Day Two:</w:t>
+      </w:r>
+    </w:p>
+    <w:p>
+      <w:pPr>
+        <w:rPr>
+          <w:sz w:val="24"/>
+          <w:szCs w:val="24"/>
+        </w:rPr>
+      </w:pPr>
+      <w:r>
+        <w:rPr>
+          <w:sz w:val="24"/>
+          <w:szCs w:val="24"/>
+        </w:rPr>
+        <w:tab/>
+        <w:t xml:space="preserve">Same as yesterday. </w:t>
+      </w:r>
+    </w:p>
+    <w:p>
+      <w:pPr>
+        <w:rPr>
+          <w:sz w:val="24"/>
+          <w:szCs w:val="24"/>
+        </w:rPr>
+      </w:pPr>
+    </w:p>
+    <w:p>
+      <w:pPr>
+        <w:rPr>
+          <w:sz w:val="24"/>
+          <w:szCs w:val="24"/>
+        </w:rPr>
+      </w:pPr>
+      <w:r>
+        <w:rPr>
+          <w:sz w:val="24"/>
+          <w:szCs w:val="24"/>
+        </w:rPr>
+        <w:t>Day Three</w:t>
+      </w:r>
+    </w:p>
+    <w:p>
+      <w:pPr>
+        <w:rPr>
+          <w:sz w:val="24"/>
+          <w:szCs w:val="24"/>
+        </w:rPr>
+      </w:pPr>
+      <w:r>
+        <w:rPr>
+          <w:sz w:val="24"/>
+          <w:szCs w:val="24"/>
+        </w:rPr>
+        <w:t>TODO:</w:t>
+      </w:r>
+    </w:p>
+    <w:p>
+      <w:pPr>
+        <w:ind w:firstLine="720"/>
+        <w:rPr>
+          <w:strike/>
+          <w:sz w:val="24"/>
+          <w:szCs w:val="24"/>
+        </w:rPr>
+      </w:pPr>
+      <w:r>
+        <w:rPr>
+          <w:strike/>
+          <w:sz w:val="24"/>
+          <w:szCs w:val="24"/>
+        </w:rPr>
+        <w:t xml:space="preserve">PRESS A TO ALCHEMY -get input from the user </w:t>
+      </w:r>
+    </w:p>
+    <w:p>
+      <w:pPr>
+        <w:ind w:firstLine="720"/>
+        <w:rPr>
+          <w:sz w:val="24"/>
+          <w:szCs w:val="24"/>
+        </w:rPr>
+      </w:pPr>
+      <w:r>
+        <w:rPr>
+          <w:sz w:val="24"/>
+          <w:szCs w:val="24"/>
+        </w:rPr>
+        <w:tab/>
+        <w:t>Make it fancier</w:t>
+      </w:r>
+      <w:r>
+        <w:rPr>
+          <w:sz w:val="24"/>
+          <w:szCs w:val="24"/>
+        </w:rPr>
+        <w:tab/>
+      </w:r>
+    </w:p>
+    <w:p>
+      <w:pPr>
+        <w:rPr>
+          <w:sz w:val="24"/>
+          <w:szCs w:val="24"/>
+        </w:rPr>
+      </w:pPr>
+      <w:r>
+        <w:rPr>
+          <w:sz w:val="24"/>
+          <w:szCs w:val="24"/>
+        </w:rPr>
+        <w:tab/>
+        <w:t>Menu to the shadow games</w:t>
+      </w:r>
+    </w:p>
+    <w:p>
+      <w:pPr>
+        <w:rPr>
+          <w:sz w:val="24"/>
+          <w:szCs w:val="24"/>
+        </w:rPr>
+      </w:pPr>
+      <w:r>
+        <w:rPr>
+          <w:sz w:val="24"/>
+          <w:szCs w:val="24"/>
+        </w:rPr>
+        <w:tab/>
+      </w:r>
+      <w:r>
+        <w:rPr>
+          <w:sz w:val="24"/>
+          <w:szCs w:val="24"/>
+        </w:rPr>
+        <w:tab/>
+        <w:t>Make the ball game into a mini game</w:t>
+      </w:r>
+    </w:p>
+    <w:p>
+      <w:pPr>
+        <w:rPr>
+          <w:sz w:val="24"/>
+          <w:szCs w:val="24"/>
+        </w:rPr>
+      </w:pPr>
+      <w:r>
+        <w:rPr>
+          <w:sz w:val="24"/>
+          <w:szCs w:val="24"/>
+        </w:rPr>
+        <w:tab/>
+        <w:t xml:space="preserve">Textbox with suggestions </w:t>
+      </w:r>
+    </w:p>
+    <w:p>
+      <w:pPr>
+        <w:rPr>
+          <w:sz w:val="24"/>
+          <w:szCs w:val="24"/>
+        </w:rPr>
+      </w:pPr>
+      <w:r>
+        <w:rPr>
+          <w:sz w:val="24"/>
+          <w:szCs w:val="24"/>
+        </w:rPr>
+        <w:tab/>
+        <w:t xml:space="preserve">Counters for shadow points and </w:t>
+      </w:r>
+      <w:r>
+        <w:rPr>
+          <w:sz w:val="24"/>
+          <w:szCs w:val="24"/>
+        </w:rPr>
+        <w:t>ALCHEMY</w:t>
+      </w:r>
+      <w:r>
+        <w:rPr>
+          <w:sz w:val="24"/>
+          <w:szCs w:val="24"/>
+        </w:rPr>
+        <w:t xml:space="preserve"> points</w:t>
+      </w:r>
+    </w:p>
+    <w:p>
+      <w:pPr>
+        <w:rPr>
+          <w:strike/>
+          <w:sz w:val="24"/>
+          <w:szCs w:val="24"/>
+        </w:rPr>
+      </w:pPr>
+      <w:r>
+        <w:rPr>
+          <w:strike/>
+          <w:sz w:val="24"/>
+          <w:szCs w:val="24"/>
+        </w:rPr>
+        <w:tab/>
+        <w:t xml:space="preserve">Clean up the </w:t>
+      </w:r>
+      <w:proofErr w:type="spellStart"/>
+      <w:r>
+        <w:rPr>
+          <w:strike/>
+          <w:sz w:val="24"/>
+          <w:szCs w:val="24"/>
+        </w:rPr>
+        <w:t>pygame</w:t>
+      </w:r>
+      <w:proofErr w:type="spellEnd"/>
+      <w:r>
+        <w:rPr>
+          <w:strike/>
+          <w:sz w:val="24"/>
+          <w:szCs w:val="24"/>
+        </w:rPr>
+        <w:t xml:space="preserve"> code </w:t>
+      </w:r>
+      <w:r>
+        <w:rPr>
+          <w:strike/>
+          <w:sz w:val="24"/>
+          <w:szCs w:val="24"/>
+        </w:rPr>
+        <w:t xml:space="preserve">to be driver based. </w:t>
+      </w:r>
+    </w:p>
+    <w:p>
+      <w:pPr>
+        <w:rPr>
+          <w:sz w:val="24"/>
+          <w:szCs w:val="24"/>
+        </w:rPr>
+      </w:pPr>
+      <w:r>
+        <w:rPr>
+          <w:sz w:val="24"/>
+          <w:szCs w:val="24"/>
+        </w:rPr>
+        <w:tab/>
+        <w:t>Pet mini game</w:t>
+      </w:r>
+      <w:r>
+        <w:rPr>
+          <w:sz w:val="24"/>
+          <w:szCs w:val="24"/>
+        </w:rPr>
+        <w:t xml:space="preserve"> (horror themed) </w:t>
+      </w:r>
+    </w:p>
+    <w:p>
+      <w:pPr>
+        <w:rPr>
+          <w:sz w:val="24"/>
+          <w:szCs w:val="24"/>
+        </w:rPr>
+      </w:pPr>
+    </w:p>
+    <w:p>
+      <w:pPr>
+        <w:rPr>
+          <w:sz w:val="24"/>
+          <w:szCs w:val="24"/>
+        </w:rPr>
+      </w:pPr>
+      <w:r>
+        <w:rPr>
+          <w:sz w:val="24"/>
+          <w:szCs w:val="24"/>
+        </w:rPr>
+        <w:tab/>
+        <w:t xml:space="preserve">On day three I was able to move the ball code to it is own class and call it after pressing </w:t>
+      </w:r>
+      <w:r>
+        <w:rPr>
+          <w:sz w:val="24"/>
+          <w:szCs w:val="24"/>
+        </w:rPr>
+        <w:tab/>
+      </w:r>
+    </w:p>
+    <w:p>
+      <w:pPr>
+        <w:rPr>
+          <w:sz w:val="24"/>
+          <w:szCs w:val="24"/>
+        </w:rPr>
+      </w:pPr>
+      <w:r>
+        <w:rPr>
+          <w:sz w:val="24"/>
+          <w:szCs w:val="24"/>
+        </w:rPr>
+        <w:t xml:space="preserve">The async stuff </w:t>
+      </w:r>
+      <w:r>
+        <w:rPr>
+          <w:sz w:val="24"/>
+          <w:szCs w:val="24"/>
+        </w:rPr>
+        <w:t>is</w:t>
+      </w:r>
+      <w:r>
+        <w:rPr>
+          <w:sz w:val="24"/>
+          <w:szCs w:val="24"/>
+        </w:rPr>
+        <w:t xml:space="preserve"> a pain to make sure things load right. (I need to figure out how to make this work in such a way that I do not have to call it in every single </w:t>
+      </w:r>
+      <w:r>
+        <w:rPr>
+          <w:sz w:val="24"/>
+          <w:szCs w:val="24"/>
+        </w:rPr>
+        <w:t xml:space="preserve">function call. </w:t>
+      </w:r>
+    </w:p>
+    <w:p>
+      <w:pPr>
+        <w:rPr>
+          <w:sz w:val="24"/>
+          <w:szCs w:val="24"/>
+        </w:rPr>
+      </w:pPr>
+      <w:r>
+        <w:rPr>
+          <w:sz w:val="24"/>
+          <w:szCs w:val="24"/>
+        </w:rPr>
+        <w:t xml:space="preserve">For tomorrow I plan to work on the suggestion textbox, </w:t>
+      </w:r>
+      <w:r>
+        <w:rPr>
+          <w:sz w:val="24"/>
+          <w:szCs w:val="24"/>
+        </w:rPr>
+        <w:t>code scoring for ball and making and combining things.</w:t>
+      </w:r>
+    </w:p>
+    <w:p>
+      <w:pPr>
+        <w:rPr>
+          <w:sz w:val="24"/>
+          <w:szCs w:val="24"/>
+        </w:rPr>
+      </w:pPr>
+      <w:r>
+        <w:rPr>
+          <w:sz w:val="24"/>
+          <w:szCs w:val="24"/>
+        </w:rPr>
+        <w:t xml:space="preserve"> </w:t>
+      </w:r>
+    </w:p>
+    <w:p>
+      <w:pPr>
+        <w:rPr>
+          <w:sz w:val="24"/>
+          <w:szCs w:val="24"/>
+        </w:rPr>
+      </w:pPr>
+    </w:p>
+    <w:p>
+      <w:pPr>
+        <w:rPr>
+          <w:sz w:val="24"/>
+          <w:szCs w:val="24"/>
+        </w:rPr>
+      </w:pPr>
+    </w:p>
+    <w:p>
+      <w:pPr>
+        <w:rPr>
+          <w:sz w:val="24"/>
+          <w:szCs w:val="24"/>
+        </w:rPr>
+      </w:pPr>
     </w:p>
     <w:p>
       <w:pPr>

</xml_diff>

<commit_message>
support for creating things in the main game
making items in the main game added. also new words get added after creating the first 4 words.
</commit_message>
<xml_diff>
--- a/shadows.docx
+++ b/shadows.docx
@@ -124,23 +124,7 @@
           <w:szCs w:val="24"/>
         </w:rPr>
         <w:tab/>
-        <w:t xml:space="preserve">I want to use this game jam as a chance to try out </w:t>
-      </w:r>
-      <w:proofErr w:type="spellStart"/>
-      <w:r>
-        <w:rPr>
-          <w:sz w:val="24"/>
-          <w:szCs w:val="24"/>
-        </w:rPr>
-        <w:t>pygame</w:t>
-      </w:r>
-      <w:proofErr w:type="spellEnd"/>
-      <w:r>
-        <w:rPr>
-          <w:sz w:val="24"/>
-          <w:szCs w:val="24"/>
-        </w:rPr>
-        <w:t xml:space="preserve">. </w:t>
+        <w:t xml:space="preserve">I want to use this game jam as a chance to try out pygame. </w:t>
       </w:r>
     </w:p>
     <w:p>
@@ -248,25 +232,7 @@
           <w:sz w:val="24"/>
           <w:szCs w:val="24"/>
         </w:rPr>
-        <w:t xml:space="preserve">Got </w:t>
-      </w:r>
-      <w:proofErr w:type="spellStart"/>
-      <w:r>
-        <w:rPr>
-          <w:strike/>
-          <w:sz w:val="24"/>
-          <w:szCs w:val="24"/>
-        </w:rPr>
-        <w:t>pygame</w:t>
-      </w:r>
-      <w:proofErr w:type="spellEnd"/>
-      <w:r>
-        <w:rPr>
-          <w:strike/>
-          <w:sz w:val="24"/>
-          <w:szCs w:val="24"/>
-        </w:rPr>
-        <w:t xml:space="preserve"> </w:t>
+        <w:t xml:space="preserve">Got pygame </w:t>
       </w:r>
       <w:r>
         <w:rPr>
@@ -778,206 +744,368 @@
           <w:szCs w:val="24"/>
         </w:rPr>
         <w:tab/>
-        <w:t xml:space="preserve">Clean up the </w:t>
-      </w:r>
-      <w:proofErr w:type="spellStart"/>
+        <w:t xml:space="preserve">Clean up the pygame code </w:t>
+      </w:r>
       <w:r>
         <w:rPr>
           <w:strike/>
           <w:sz w:val="24"/>
           <w:szCs w:val="24"/>
         </w:rPr>
-        <w:t>pygame</w:t>
-      </w:r>
-      <w:proofErr w:type="spellEnd"/>
-      <w:r>
+        <w:t xml:space="preserve">to be driver based. </w:t>
+      </w:r>
+    </w:p>
+    <w:p>
+      <w:pPr>
+        <w:rPr>
+          <w:sz w:val="24"/>
+          <w:szCs w:val="24"/>
+        </w:rPr>
+      </w:pPr>
+      <w:r>
+        <w:rPr>
+          <w:sz w:val="24"/>
+          <w:szCs w:val="24"/>
+        </w:rPr>
+        <w:tab/>
+        <w:t>Pet mini game</w:t>
+      </w:r>
+      <w:r>
+        <w:rPr>
+          <w:sz w:val="24"/>
+          <w:szCs w:val="24"/>
+        </w:rPr>
+        <w:t xml:space="preserve"> (horror themed) </w:t>
+      </w:r>
+    </w:p>
+    <w:p>
+      <w:pPr>
+        <w:rPr>
+          <w:sz w:val="24"/>
+          <w:szCs w:val="24"/>
+        </w:rPr>
+      </w:pPr>
+    </w:p>
+    <w:p>
+      <w:pPr>
+        <w:rPr>
+          <w:sz w:val="24"/>
+          <w:szCs w:val="24"/>
+        </w:rPr>
+      </w:pPr>
+      <w:r>
+        <w:rPr>
+          <w:sz w:val="24"/>
+          <w:szCs w:val="24"/>
+        </w:rPr>
+        <w:tab/>
+        <w:t xml:space="preserve">On day three I was able to move the ball code to it is own class and call it after pressing </w:t>
+      </w:r>
+      <w:r>
+        <w:rPr>
+          <w:sz w:val="24"/>
+          <w:szCs w:val="24"/>
+        </w:rPr>
+        <w:tab/>
+      </w:r>
+    </w:p>
+    <w:p>
+      <w:pPr>
+        <w:rPr>
+          <w:sz w:val="24"/>
+          <w:szCs w:val="24"/>
+        </w:rPr>
+      </w:pPr>
+      <w:r>
+        <w:rPr>
+          <w:sz w:val="24"/>
+          <w:szCs w:val="24"/>
+        </w:rPr>
+        <w:t xml:space="preserve">The async stuff </w:t>
+      </w:r>
+      <w:r>
+        <w:rPr>
+          <w:sz w:val="24"/>
+          <w:szCs w:val="24"/>
+        </w:rPr>
+        <w:t>is</w:t>
+      </w:r>
+      <w:r>
+        <w:rPr>
+          <w:sz w:val="24"/>
+          <w:szCs w:val="24"/>
+        </w:rPr>
+        <w:t xml:space="preserve"> a pain to make sure things load right. (I need to figure out how to make this work in such a way that I do not have to call it in every single </w:t>
+      </w:r>
+      <w:r>
+        <w:rPr>
+          <w:sz w:val="24"/>
+          <w:szCs w:val="24"/>
+        </w:rPr>
+        <w:t xml:space="preserve">function call. </w:t>
+      </w:r>
+    </w:p>
+    <w:p>
+      <w:pPr>
+        <w:rPr>
+          <w:sz w:val="24"/>
+          <w:szCs w:val="24"/>
+        </w:rPr>
+      </w:pPr>
+      <w:r>
+        <w:rPr>
+          <w:sz w:val="24"/>
+          <w:szCs w:val="24"/>
+        </w:rPr>
+        <w:t xml:space="preserve">For tomorrow I plan to work on the suggestion textbox, </w:t>
+      </w:r>
+      <w:r>
+        <w:rPr>
+          <w:sz w:val="24"/>
+          <w:szCs w:val="24"/>
+        </w:rPr>
+        <w:t>code scoring for ball and making and combining things.</w:t>
+      </w:r>
+    </w:p>
+    <w:p>
+      <w:pPr>
+        <w:rPr>
+          <w:sz w:val="24"/>
+          <w:szCs w:val="24"/>
+        </w:rPr>
+      </w:pPr>
+    </w:p>
+    <w:p>
+      <w:pPr>
+        <w:rPr>
+          <w:sz w:val="24"/>
+          <w:szCs w:val="24"/>
+        </w:rPr>
+      </w:pPr>
+      <w:r>
+        <w:rPr>
+          <w:sz w:val="24"/>
+          <w:szCs w:val="24"/>
+        </w:rPr>
+        <w:t xml:space="preserve">Day 4: I was not feeling well and ended up resting. </w:t>
+      </w:r>
+    </w:p>
+    <w:p>
+      <w:pPr>
+        <w:rPr>
+          <w:sz w:val="24"/>
+          <w:szCs w:val="24"/>
+        </w:rPr>
+      </w:pPr>
+      <w:r>
+        <w:rPr>
+          <w:sz w:val="24"/>
+          <w:szCs w:val="24"/>
+        </w:rPr>
+        <w:t xml:space="preserve">Day 5: </w:t>
+      </w:r>
+      <w:r>
+        <w:rPr>
+          <w:sz w:val="24"/>
+          <w:szCs w:val="24"/>
+        </w:rPr>
+        <w:tab/>
+      </w:r>
+    </w:p>
+    <w:p>
+      <w:pPr>
+        <w:rPr>
+          <w:sz w:val="24"/>
+          <w:szCs w:val="24"/>
+        </w:rPr>
+      </w:pPr>
+      <w:r>
+        <w:rPr>
+          <w:sz w:val="24"/>
+          <w:szCs w:val="24"/>
+        </w:rPr>
+        <w:tab/>
+        <w:t>Menu to the shadow games</w:t>
+      </w:r>
+    </w:p>
+    <w:p>
+      <w:pPr>
+        <w:rPr>
+          <w:sz w:val="24"/>
+          <w:szCs w:val="24"/>
+        </w:rPr>
+      </w:pPr>
+      <w:r>
+        <w:rPr>
+          <w:sz w:val="24"/>
+          <w:szCs w:val="24"/>
+        </w:rPr>
+        <w:tab/>
+      </w:r>
+      <w:r>
+        <w:rPr>
+          <w:sz w:val="24"/>
+          <w:szCs w:val="24"/>
+        </w:rPr>
+        <w:tab/>
+        <w:t>Make the ball game into a mini game</w:t>
+      </w:r>
+    </w:p>
+    <w:p>
+      <w:pPr>
+        <w:rPr>
+          <w:sz w:val="24"/>
+          <w:szCs w:val="24"/>
+        </w:rPr>
+      </w:pPr>
+      <w:r>
+        <w:rPr>
+          <w:sz w:val="24"/>
+          <w:szCs w:val="24"/>
+        </w:rPr>
+        <w:tab/>
+        <w:t xml:space="preserve">Textbox with suggestions </w:t>
+      </w:r>
+    </w:p>
+    <w:p>
+      <w:pPr>
+        <w:rPr>
+          <w:sz w:val="24"/>
+          <w:szCs w:val="24"/>
+        </w:rPr>
+      </w:pPr>
+      <w:r>
+        <w:rPr>
+          <w:sz w:val="24"/>
+          <w:szCs w:val="24"/>
+        </w:rPr>
+        <w:tab/>
+        <w:t>Counters for shadow points and ALCHEMY points</w:t>
+      </w:r>
+    </w:p>
+    <w:p>
+      <w:pPr>
+        <w:rPr>
+          <w:sz w:val="24"/>
+          <w:szCs w:val="24"/>
+        </w:rPr>
+      </w:pPr>
+      <w:r>
+        <w:rPr>
+          <w:sz w:val="24"/>
+          <w:szCs w:val="24"/>
+        </w:rPr>
+        <w:lastRenderedPageBreak/>
+        <w:tab/>
+        <w:t xml:space="preserve">Pet mini game (horror themed) </w:t>
+      </w:r>
+    </w:p>
+    <w:p>
+      <w:pPr>
         <w:rPr>
           <w:strike/>
           <w:sz w:val="24"/>
           <w:szCs w:val="24"/>
         </w:rPr>
-        <w:t xml:space="preserve"> code </w:t>
-      </w:r>
+      </w:pPr>
       <w:r>
         <w:rPr>
           <w:strike/>
           <w:sz w:val="24"/>
           <w:szCs w:val="24"/>
         </w:rPr>
-        <w:t xml:space="preserve">to be driver based. </w:t>
-      </w:r>
-    </w:p>
-    <w:p>
-      <w:pPr>
-        <w:rPr>
-          <w:sz w:val="24"/>
-          <w:szCs w:val="24"/>
-        </w:rPr>
-      </w:pPr>
-      <w:r>
-        <w:rPr>
-          <w:sz w:val="24"/>
-          <w:szCs w:val="24"/>
-        </w:rPr>
-        <w:tab/>
-        <w:t>Pet mini game</w:t>
-      </w:r>
-      <w:r>
-        <w:rPr>
-          <w:sz w:val="24"/>
-          <w:szCs w:val="24"/>
-        </w:rPr>
-        <w:t xml:space="preserve"> (horror themed) </w:t>
-      </w:r>
-    </w:p>
-    <w:p>
-      <w:pPr>
-        <w:rPr>
-          <w:sz w:val="24"/>
-          <w:szCs w:val="24"/>
-        </w:rPr>
-      </w:pPr>
-    </w:p>
-    <w:p>
-      <w:pPr>
-        <w:rPr>
-          <w:sz w:val="24"/>
-          <w:szCs w:val="24"/>
-        </w:rPr>
-      </w:pPr>
-      <w:r>
-        <w:rPr>
-          <w:sz w:val="24"/>
-          <w:szCs w:val="24"/>
-        </w:rPr>
-        <w:tab/>
-        <w:t xml:space="preserve">On day three I was able to move the ball code to it is own class and call it after pressing </w:t>
-      </w:r>
-      <w:r>
-        <w:rPr>
-          <w:sz w:val="24"/>
-          <w:szCs w:val="24"/>
-        </w:rPr>
-        <w:tab/>
-      </w:r>
-    </w:p>
-    <w:p>
-      <w:pPr>
-        <w:rPr>
-          <w:sz w:val="24"/>
-          <w:szCs w:val="24"/>
-        </w:rPr>
-      </w:pPr>
-      <w:r>
-        <w:rPr>
-          <w:sz w:val="24"/>
-          <w:szCs w:val="24"/>
-        </w:rPr>
-        <w:t xml:space="preserve">The async stuff </w:t>
-      </w:r>
-      <w:r>
-        <w:rPr>
-          <w:sz w:val="24"/>
-          <w:szCs w:val="24"/>
-        </w:rPr>
-        <w:t>is</w:t>
-      </w:r>
-      <w:r>
-        <w:rPr>
-          <w:sz w:val="24"/>
-          <w:szCs w:val="24"/>
-        </w:rPr>
-        <w:t xml:space="preserve"> a pain to make sure things load right. (I need to figure out how to make this work in such a way that I do not have to call it in every single </w:t>
-      </w:r>
-      <w:r>
-        <w:rPr>
-          <w:sz w:val="24"/>
-          <w:szCs w:val="24"/>
-        </w:rPr>
-        <w:t xml:space="preserve">function call. </w:t>
-      </w:r>
-    </w:p>
-    <w:p>
-      <w:pPr>
-        <w:rPr>
-          <w:sz w:val="24"/>
-          <w:szCs w:val="24"/>
-        </w:rPr>
-      </w:pPr>
-      <w:r>
-        <w:rPr>
-          <w:sz w:val="24"/>
-          <w:szCs w:val="24"/>
-        </w:rPr>
-        <w:t xml:space="preserve">For tomorrow I plan to work on the suggestion textbox, </w:t>
-      </w:r>
-      <w:r>
-        <w:rPr>
-          <w:sz w:val="24"/>
-          <w:szCs w:val="24"/>
-        </w:rPr>
-        <w:t>code scoring for ball and making and combining things.</w:t>
-      </w:r>
-    </w:p>
-    <w:p>
-      <w:pPr>
-        <w:rPr>
-          <w:sz w:val="24"/>
-          <w:szCs w:val="24"/>
-        </w:rPr>
-      </w:pPr>
-    </w:p>
-    <w:p>
-      <w:pPr>
-        <w:rPr>
-          <w:sz w:val="24"/>
-          <w:szCs w:val="24"/>
-        </w:rPr>
-      </w:pPr>
-      <w:r>
-        <w:rPr>
-          <w:sz w:val="24"/>
-          <w:szCs w:val="24"/>
-        </w:rPr>
-        <w:t xml:space="preserve">Day 4: I was not feeling well and ended up resting. </w:t>
-      </w:r>
-    </w:p>
-    <w:p>
-      <w:pPr>
-        <w:rPr>
-          <w:sz w:val="24"/>
-          <w:szCs w:val="24"/>
-        </w:rPr>
-      </w:pPr>
-      <w:r>
-        <w:rPr>
-          <w:sz w:val="24"/>
-          <w:szCs w:val="24"/>
-        </w:rPr>
-        <w:t xml:space="preserve">Day 5: </w:t>
-      </w:r>
-      <w:r>
-        <w:rPr>
-          <w:sz w:val="24"/>
-          <w:szCs w:val="24"/>
-        </w:rPr>
-        <w:tab/>
-      </w:r>
-    </w:p>
-    <w:p>
-      <w:pPr>
-        <w:rPr>
-          <w:sz w:val="24"/>
-          <w:szCs w:val="24"/>
-        </w:rPr>
-      </w:pPr>
-      <w:r>
-        <w:rPr>
-          <w:sz w:val="24"/>
-          <w:szCs w:val="24"/>
-        </w:rPr>
-        <w:tab/>
-        <w:t>Menu to the shadow games</w:t>
+        <w:tab/>
+        <w:t>Refactored the code to stop using some many loops and pass stuff around as state</w:t>
+      </w:r>
+    </w:p>
+    <w:p>
+      <w:pPr>
+        <w:rPr>
+          <w:strike/>
+          <w:sz w:val="24"/>
+          <w:szCs w:val="24"/>
+        </w:rPr>
+      </w:pPr>
+    </w:p>
+    <w:p>
+      <w:pPr>
+        <w:rPr>
+          <w:sz w:val="24"/>
+          <w:szCs w:val="24"/>
+        </w:rPr>
+      </w:pPr>
+      <w:r>
+        <w:rPr>
+          <w:sz w:val="24"/>
+          <w:szCs w:val="24"/>
+        </w:rPr>
+        <w:t>I ran into an issue with using pygame-gui to configure the textboxes and buttons. Luckily I joined the discord for pygame and I was able to get some advice on how to that work. So instead of focusing on menus and buttons. I Focused on refactoring the code such that things are passing things around as state</w:t>
+      </w:r>
+      <w:r>
+        <w:rPr>
+          <w:sz w:val="24"/>
+          <w:szCs w:val="24"/>
+        </w:rPr>
+        <w:t xml:space="preserve">s and not running loops and loops.  I now have it configured in the main code base to use a </w:t>
+      </w:r>
+      <w:r>
+        <w:rPr>
+          <w:sz w:val="24"/>
+          <w:szCs w:val="24"/>
+        </w:rPr>
+        <w:t>queue</w:t>
+      </w:r>
+      <w:r>
+        <w:rPr>
+          <w:sz w:val="24"/>
+          <w:szCs w:val="24"/>
+        </w:rPr>
+        <w:t xml:space="preserve"> to handle new games </w:t>
+      </w:r>
+      <w:r>
+        <w:rPr>
+          <w:sz w:val="24"/>
+          <w:szCs w:val="24"/>
+        </w:rPr>
+        <w:t xml:space="preserve">added to the stack. </w:t>
+      </w:r>
+    </w:p>
+    <w:p>
+      <w:pPr>
+        <w:rPr>
+          <w:sz w:val="24"/>
+          <w:szCs w:val="24"/>
+        </w:rPr>
+      </w:pPr>
+      <w:r>
+        <w:rPr>
+          <w:sz w:val="24"/>
+          <w:szCs w:val="24"/>
+        </w:rPr>
+        <w:t>TODO for tomorrow:</w:t>
+      </w:r>
+    </w:p>
+    <w:p>
+      <w:pPr>
+        <w:rPr>
+          <w:sz w:val="24"/>
+          <w:szCs w:val="24"/>
+        </w:rPr>
+      </w:pPr>
+      <w:r>
+        <w:rPr>
+          <w:sz w:val="24"/>
+          <w:szCs w:val="24"/>
+        </w:rPr>
+        <w:tab/>
+        <w:t xml:space="preserve">Menu to the shadow games </w:t>
+      </w:r>
+      <w:r>
+        <w:rPr>
+          <w:sz w:val="24"/>
+          <w:szCs w:val="24"/>
+        </w:rPr>
+        <w:t xml:space="preserve">(draw up some sketches for this) </w:t>
       </w:r>
     </w:p>
     <w:p>
@@ -1018,6 +1146,13 @@
         <w:tab/>
         <w:t xml:space="preserve">Textbox with suggestions </w:t>
       </w:r>
+      <w:r>
+        <w:rPr>
+          <w:sz w:val="24"/>
+          <w:szCs w:val="24"/>
+        </w:rPr>
+        <w:t xml:space="preserve">(get the data for this populated get some sketches for item ideas.) </w:t>
+      </w:r>
     </w:p>
     <w:p>
       <w:pPr>
@@ -1047,818 +1182,674 @@
           <w:sz w:val="24"/>
           <w:szCs w:val="24"/>
         </w:rPr>
+        <w:tab/>
+        <w:t xml:space="preserve">Pet mini game (horror </w:t>
+      </w:r>
+      <w:r>
+        <w:rPr>
+          <w:sz w:val="24"/>
+          <w:szCs w:val="24"/>
+        </w:rPr>
+        <w:t>themed) (</w:t>
+      </w:r>
+      <w:r>
+        <w:rPr>
+          <w:sz w:val="24"/>
+          <w:szCs w:val="24"/>
+        </w:rPr>
+        <w:t xml:space="preserve">demon?) </w:t>
+      </w:r>
+    </w:p>
+    <w:p>
+      <w:pPr>
+        <w:rPr>
+          <w:sz w:val="24"/>
+          <w:szCs w:val="24"/>
+        </w:rPr>
+      </w:pPr>
+      <w:r>
+        <w:rPr>
+          <w:sz w:val="24"/>
+          <w:szCs w:val="24"/>
+        </w:rPr>
+        <w:t>Music?</w:t>
+      </w:r>
+      <w:r>
+        <w:rPr>
+          <w:sz w:val="24"/>
+          <w:szCs w:val="24"/>
+        </w:rPr>
+        <w:t xml:space="preserve"> graphics? </w:t>
+      </w:r>
+    </w:p>
+    <w:p>
+      <w:pPr>
+        <w:rPr>
+          <w:sz w:val="24"/>
+          <w:szCs w:val="24"/>
+        </w:rPr>
+      </w:pPr>
+      <w:r>
+        <w:rPr>
+          <w:sz w:val="24"/>
+          <w:szCs w:val="24"/>
+        </w:rPr>
+        <w:t>Day 6:</w:t>
+      </w:r>
+    </w:p>
+    <w:p>
+      <w:pPr>
+        <w:rPr>
+          <w:sz w:val="24"/>
+          <w:szCs w:val="24"/>
+        </w:rPr>
+      </w:pPr>
+      <w:r>
+        <w:rPr>
+          <w:sz w:val="24"/>
+          <w:szCs w:val="24"/>
+        </w:rPr>
+        <w:t>Lust</w:t>
+      </w:r>
+      <w:r>
+        <w:rPr>
+          <w:sz w:val="24"/>
+          <w:szCs w:val="24"/>
+        </w:rPr>
+        <w:t xml:space="preserve"> </w:t>
+      </w:r>
+      <w:r>
+        <w:rPr>
+          <w:sz w:val="24"/>
+          <w:szCs w:val="24"/>
+        </w:rPr>
+        <w:t xml:space="preserve"> maps to</w:t>
+      </w:r>
+      <w:r>
+        <w:rPr>
+          <w:sz w:val="24"/>
+          <w:szCs w:val="24"/>
+        </w:rPr>
+        <w:t xml:space="preserve"> Slots</w:t>
+      </w:r>
+    </w:p>
+    <w:p>
+      <w:pPr>
+        <w:rPr>
+          <w:sz w:val="24"/>
+          <w:szCs w:val="24"/>
+        </w:rPr>
+      </w:pPr>
+      <w:r>
+        <w:rPr>
+          <w:sz w:val="24"/>
+          <w:szCs w:val="24"/>
+        </w:rPr>
+        <w:t>Gluttony</w:t>
+      </w:r>
+      <w:r>
+        <w:rPr>
+          <w:sz w:val="24"/>
+          <w:szCs w:val="24"/>
+        </w:rPr>
+        <w:t xml:space="preserve"> game maps to </w:t>
+      </w:r>
+      <w:r>
+        <w:rPr>
+          <w:sz w:val="24"/>
+          <w:szCs w:val="24"/>
+        </w:rPr>
+        <w:t>Tree</w:t>
+      </w:r>
+    </w:p>
+    <w:p>
+      <w:pPr>
+        <w:rPr>
+          <w:sz w:val="24"/>
+          <w:szCs w:val="24"/>
+        </w:rPr>
+      </w:pPr>
+      <w:r>
+        <w:rPr>
+          <w:sz w:val="24"/>
+          <w:szCs w:val="24"/>
+        </w:rPr>
+        <w:t xml:space="preserve">Greed game maps to </w:t>
+      </w:r>
+      <w:r>
+        <w:rPr>
+          <w:sz w:val="24"/>
+          <w:szCs w:val="24"/>
+        </w:rPr>
+        <w:t xml:space="preserve"> Treasure</w:t>
+      </w:r>
+    </w:p>
+    <w:p>
+      <w:pPr>
+        <w:rPr>
+          <w:sz w:val="24"/>
+          <w:szCs w:val="24"/>
+        </w:rPr>
+      </w:pPr>
+      <w:r>
+        <w:rPr>
+          <w:sz w:val="24"/>
+          <w:szCs w:val="24"/>
+        </w:rPr>
+        <w:t>Sloth</w:t>
+      </w:r>
+      <w:r>
+        <w:rPr>
+          <w:sz w:val="24"/>
+          <w:szCs w:val="24"/>
+        </w:rPr>
+        <w:t xml:space="preserve"> game maps to wake up game</w:t>
+      </w:r>
+    </w:p>
+    <w:p>
+      <w:pPr>
+        <w:rPr>
+          <w:strike/>
+          <w:sz w:val="24"/>
+          <w:szCs w:val="24"/>
+        </w:rPr>
+      </w:pPr>
+      <w:r>
+        <w:rPr>
+          <w:strike/>
+          <w:sz w:val="24"/>
+          <w:szCs w:val="24"/>
+        </w:rPr>
+        <w:t>Wraith</w:t>
+      </w:r>
+      <w:r>
+        <w:rPr>
+          <w:strike/>
+          <w:sz w:val="24"/>
+          <w:szCs w:val="24"/>
+        </w:rPr>
+        <w:t xml:space="preserve"> maps to Ball game</w:t>
+      </w:r>
+    </w:p>
+    <w:p>
+      <w:pPr>
+        <w:rPr>
+          <w:sz w:val="24"/>
+          <w:szCs w:val="24"/>
+        </w:rPr>
+      </w:pPr>
+      <w:r>
+        <w:rPr>
+          <w:sz w:val="24"/>
+          <w:szCs w:val="24"/>
+        </w:rPr>
+        <w:t>Envy</w:t>
+      </w:r>
+      <w:r>
+        <w:rPr>
+          <w:sz w:val="24"/>
+          <w:szCs w:val="24"/>
+        </w:rPr>
+        <w:t xml:space="preserve"> maps to HI/Low</w:t>
+      </w:r>
+    </w:p>
+    <w:p>
+      <w:pPr>
+        <w:rPr>
+          <w:sz w:val="24"/>
+          <w:szCs w:val="24"/>
+        </w:rPr>
+      </w:pPr>
+      <w:r>
+        <w:rPr>
+          <w:sz w:val="24"/>
+          <w:szCs w:val="24"/>
+        </w:rPr>
+        <w:t>Pride maps to Pet maps to Demon</w:t>
+      </w:r>
+    </w:p>
+    <w:p>
+      <w:pPr>
+        <w:rPr>
+          <w:sz w:val="24"/>
+          <w:szCs w:val="24"/>
+        </w:rPr>
+      </w:pPr>
+      <w:r>
+        <w:rPr>
+          <w:sz w:val="24"/>
+          <w:szCs w:val="24"/>
+        </w:rPr>
+        <w:t>I need to find time to focus and work on this.</w:t>
+      </w:r>
+      <w:r>
+        <w:rPr>
+          <w:sz w:val="24"/>
+          <w:szCs w:val="24"/>
+        </w:rPr>
+        <w:t xml:space="preserve"> I had family come over and there is only three days left. I plan to finish up the menus for selecting the games tomorrow</w:t>
+      </w:r>
+      <w:r>
+        <w:rPr>
+          <w:sz w:val="24"/>
+          <w:szCs w:val="24"/>
+        </w:rPr>
+        <w:t xml:space="preserve"> and getting the games setup. </w:t>
+      </w:r>
+    </w:p>
+    <w:p>
+      <w:pPr>
+        <w:rPr>
+          <w:sz w:val="24"/>
+          <w:szCs w:val="24"/>
+        </w:rPr>
+      </w:pPr>
+      <w:r>
+        <w:rPr>
+          <w:sz w:val="24"/>
+          <w:szCs w:val="24"/>
+        </w:rPr>
+        <w:t xml:space="preserve">I still need to do the word suggestion thing, </w:t>
+      </w:r>
+      <w:r>
+        <w:rPr>
+          <w:sz w:val="24"/>
+          <w:szCs w:val="24"/>
+        </w:rPr>
+        <w:t>and handling currencies across menus.</w:t>
+      </w:r>
+    </w:p>
+    <w:p>
+      <w:pPr>
+        <w:rPr>
+          <w:sz w:val="24"/>
+          <w:szCs w:val="24"/>
+        </w:rPr>
+      </w:pPr>
+      <w:r>
+        <w:rPr>
+          <w:sz w:val="24"/>
+          <w:szCs w:val="24"/>
+        </w:rPr>
+        <w:t xml:space="preserve">Story board to get the player to understand </w:t>
+      </w:r>
+      <w:r>
+        <w:rPr>
+          <w:sz w:val="24"/>
+          <w:szCs w:val="24"/>
+        </w:rPr>
+        <w:t xml:space="preserve">that they are trying to make an item. </w:t>
+      </w:r>
+    </w:p>
+    <w:p>
+      <w:pPr>
+        <w:rPr>
+          <w:sz w:val="24"/>
+          <w:szCs w:val="24"/>
+        </w:rPr>
+      </w:pPr>
+    </w:p>
+    <w:p>
+      <w:pPr>
+        <w:rPr>
+          <w:sz w:val="24"/>
+          <w:szCs w:val="24"/>
+        </w:rPr>
+      </w:pPr>
+      <w:r>
+        <w:rPr>
+          <w:sz w:val="24"/>
+          <w:szCs w:val="24"/>
+        </w:rPr>
+        <w:t xml:space="preserve">That the pet is a demon. </w:t>
+      </w:r>
+    </w:p>
+    <w:p>
+      <w:pPr>
+        <w:rPr>
+          <w:sz w:val="24"/>
+          <w:szCs w:val="24"/>
+        </w:rPr>
+      </w:pPr>
+      <w:r>
+        <w:rPr>
+          <w:sz w:val="24"/>
+          <w:szCs w:val="24"/>
+        </w:rPr>
+        <w:t xml:space="preserve">Good luck tomorrow. I’m tired at least I got the ball game completed and the cheat will be easy to add. </w:t>
+      </w:r>
+    </w:p>
+    <w:p>
+      <w:pPr>
+        <w:rPr>
+          <w:sz w:val="24"/>
+          <w:szCs w:val="24"/>
+        </w:rPr>
+      </w:pPr>
+    </w:p>
+    <w:p>
+      <w:pPr>
+        <w:rPr>
+          <w:sz w:val="24"/>
+          <w:szCs w:val="24"/>
+        </w:rPr>
+      </w:pPr>
+      <w:r>
+        <w:rPr>
+          <w:sz w:val="24"/>
+          <w:szCs w:val="24"/>
+        </w:rPr>
+        <w:t>Day 7:</w:t>
+      </w:r>
+    </w:p>
+    <w:p>
+      <w:pPr>
+        <w:rPr>
+          <w:sz w:val="24"/>
+          <w:szCs w:val="24"/>
+        </w:rPr>
+      </w:pPr>
+      <w:r>
+        <w:rPr>
+          <w:sz w:val="24"/>
+          <w:szCs w:val="24"/>
+        </w:rPr>
+        <w:t>Game menu layout</w:t>
+      </w:r>
+    </w:p>
+    <w:p>
+      <w:pPr>
+        <w:rPr>
+          <w:sz w:val="24"/>
+          <w:szCs w:val="24"/>
+        </w:rPr>
+      </w:pPr>
+      <w:r>
+        <w:rPr>
+          <w:sz w:val="24"/>
+          <w:szCs w:val="24"/>
+        </w:rPr>
+        <w:t xml:space="preserve">Scoring system </w:t>
+      </w:r>
+    </w:p>
+    <w:p>
+      <w:pPr>
+        <w:rPr>
+          <w:sz w:val="24"/>
+          <w:szCs w:val="24"/>
+        </w:rPr>
+      </w:pPr>
+      <w:r>
+        <w:rPr>
+          <w:sz w:val="24"/>
+          <w:szCs w:val="24"/>
+        </w:rPr>
+        <w:t>Games:</w:t>
+      </w:r>
+    </w:p>
+    <w:p>
+      <w:pPr>
+        <w:rPr>
+          <w:sz w:val="24"/>
+          <w:szCs w:val="24"/>
+        </w:rPr>
+      </w:pPr>
+      <w:r>
+        <w:rPr>
+          <w:sz w:val="24"/>
+          <w:szCs w:val="24"/>
+        </w:rPr>
+        <w:tab/>
+        <w:t>Slots</w:t>
+      </w:r>
+    </w:p>
+    <w:p>
+      <w:pPr>
+        <w:rPr>
+          <w:sz w:val="24"/>
+          <w:szCs w:val="24"/>
+        </w:rPr>
+      </w:pPr>
+      <w:r>
+        <w:rPr>
+          <w:sz w:val="24"/>
+          <w:szCs w:val="24"/>
+        </w:rPr>
+        <w:tab/>
+        <w:t>Hi/low</w:t>
+      </w:r>
+    </w:p>
+    <w:p>
+      <w:pPr>
+        <w:rPr>
+          <w:sz w:val="24"/>
+          <w:szCs w:val="24"/>
+        </w:rPr>
+      </w:pPr>
+      <w:r>
+        <w:rPr>
+          <w:sz w:val="24"/>
+          <w:szCs w:val="24"/>
+        </w:rPr>
+        <w:tab/>
+        <w:t>Treasure</w:t>
+      </w:r>
+    </w:p>
+    <w:p>
+      <w:pPr>
+        <w:rPr>
+          <w:sz w:val="24"/>
+          <w:szCs w:val="24"/>
+        </w:rPr>
+      </w:pPr>
+      <w:r>
+        <w:rPr>
+          <w:sz w:val="24"/>
+          <w:szCs w:val="24"/>
+        </w:rPr>
+        <w:tab/>
+        <w:t>Wake up</w:t>
+      </w:r>
+    </w:p>
+    <w:p>
+      <w:pPr>
+        <w:rPr>
+          <w:sz w:val="24"/>
+          <w:szCs w:val="24"/>
+        </w:rPr>
+      </w:pPr>
+      <w:r>
+        <w:rPr>
+          <w:sz w:val="24"/>
+          <w:szCs w:val="24"/>
+        </w:rPr>
+        <w:tab/>
+        <w:t>Tree collect fruit</w:t>
+      </w:r>
+    </w:p>
+    <w:p>
+      <w:pPr>
+        <w:rPr>
+          <w:sz w:val="24"/>
+          <w:szCs w:val="24"/>
+        </w:rPr>
+      </w:pPr>
+      <w:r>
+        <w:rPr>
+          <w:sz w:val="24"/>
+          <w:szCs w:val="24"/>
+        </w:rPr>
+        <w:tab/>
+        <w:t>Pet</w:t>
+      </w:r>
+    </w:p>
+    <w:p>
+      <w:pPr>
+        <w:rPr>
+          <w:sz w:val="24"/>
+          <w:szCs w:val="24"/>
+        </w:rPr>
+      </w:pPr>
+      <w:r>
+        <w:rPr>
+          <w:sz w:val="24"/>
+          <w:szCs w:val="24"/>
+        </w:rPr>
+        <w:tab/>
+        <w:t>Ball</w:t>
+      </w:r>
+    </w:p>
+    <w:p>
+      <w:pPr>
+        <w:rPr>
+          <w:sz w:val="24"/>
+          <w:szCs w:val="24"/>
+        </w:rPr>
+      </w:pPr>
+      <w:r>
+        <w:rPr>
+          <w:sz w:val="24"/>
+          <w:szCs w:val="24"/>
+        </w:rPr>
+        <w:tab/>
+        <w:t xml:space="preserve">Item suggestions. </w:t>
+      </w:r>
+    </w:p>
+    <w:p>
+      <w:pPr>
+        <w:rPr>
+          <w:sz w:val="24"/>
+          <w:szCs w:val="24"/>
+        </w:rPr>
+      </w:pPr>
+      <w:r>
+        <w:rPr>
+          <w:sz w:val="24"/>
+          <w:szCs w:val="24"/>
+        </w:rPr>
+        <w:t>Cheat system</w:t>
+      </w:r>
+    </w:p>
+    <w:p>
+      <w:pPr>
+        <w:rPr>
+          <w:sz w:val="24"/>
+          <w:szCs w:val="24"/>
+        </w:rPr>
+      </w:pPr>
+      <w:r>
+        <w:rPr>
+          <w:sz w:val="24"/>
+          <w:szCs w:val="24"/>
+        </w:rPr>
+        <w:t>Soul meter</w:t>
+      </w:r>
+    </w:p>
+    <w:p>
+      <w:pPr>
+        <w:rPr>
+          <w:sz w:val="24"/>
+          <w:szCs w:val="24"/>
+        </w:rPr>
+      </w:pPr>
+      <w:r>
+        <w:rPr>
+          <w:sz w:val="24"/>
+          <w:szCs w:val="24"/>
+        </w:rPr>
+        <w:t>Day 8: get design doc into google docs.</w:t>
+      </w:r>
+    </w:p>
+    <w:p>
+      <w:pPr>
+        <w:rPr>
+          <w:sz w:val="24"/>
+          <w:szCs w:val="24"/>
+        </w:rPr>
+      </w:pPr>
+      <w:r>
+        <w:rPr>
+          <w:sz w:val="24"/>
+          <w:szCs w:val="24"/>
+        </w:rPr>
+        <w:t xml:space="preserve">Get design doc </w:t>
+      </w:r>
+      <w:r>
+        <w:rPr>
+          <w:sz w:val="24"/>
+          <w:szCs w:val="24"/>
+        </w:rPr>
+        <w:t>journal</w:t>
+      </w:r>
+      <w:r>
+        <w:rPr>
+          <w:sz w:val="24"/>
+          <w:szCs w:val="24"/>
+        </w:rPr>
+        <w:t xml:space="preserve"> into google docs </w:t>
+      </w:r>
+    </w:p>
+    <w:p>
+      <w:pPr>
+        <w:rPr>
+          <w:sz w:val="24"/>
+          <w:szCs w:val="24"/>
+        </w:rPr>
+      </w:pPr>
+    </w:p>
+    <w:p>
+      <w:pPr>
+        <w:rPr>
+          <w:sz w:val="24"/>
+          <w:szCs w:val="24"/>
+        </w:rPr>
+      </w:pPr>
+    </w:p>
+    <w:p>
+      <w:pPr>
+        <w:rPr>
+          <w:sz w:val="24"/>
+          <w:szCs w:val="24"/>
+        </w:rPr>
+      </w:pPr>
+    </w:p>
+    <w:p>
+      <w:pPr>
+        <w:rPr>
+          <w:sz w:val="24"/>
+          <w:szCs w:val="24"/>
+        </w:rPr>
+      </w:pPr>
+    </w:p>
+    <w:p>
+      <w:pPr>
+        <w:rPr>
+          <w:sz w:val="24"/>
+          <w:szCs w:val="24"/>
+        </w:rPr>
+      </w:pPr>
+    </w:p>
+    <w:p>
+      <w:pPr>
+        <w:rPr>
+          <w:sz w:val="24"/>
+          <w:szCs w:val="24"/>
+        </w:rPr>
+      </w:pPr>
+    </w:p>
+    <w:p>
+      <w:pPr>
+        <w:rPr>
+          <w:sz w:val="24"/>
+          <w:szCs w:val="24"/>
+        </w:rPr>
+      </w:pPr>
+      <w:r>
+        <w:rPr>
+          <w:sz w:val="24"/>
+          <w:szCs w:val="24"/>
+        </w:rPr>
         <w:lastRenderedPageBreak/>
-        <w:tab/>
-        <w:t xml:space="preserve">Pet mini game (horror themed) </w:t>
-      </w:r>
-    </w:p>
-    <w:p>
-      <w:pPr>
-        <w:rPr>
-          <w:strike/>
-          <w:sz w:val="24"/>
-          <w:szCs w:val="24"/>
-        </w:rPr>
-      </w:pPr>
-      <w:r>
-        <w:rPr>
-          <w:strike/>
-          <w:sz w:val="24"/>
-          <w:szCs w:val="24"/>
-        </w:rPr>
-        <w:tab/>
-        <w:t>Refactored the code to stop using some many loops and pass stuff around as state</w:t>
-      </w:r>
-    </w:p>
-    <w:p>
-      <w:pPr>
-        <w:rPr>
-          <w:strike/>
-          <w:sz w:val="24"/>
-          <w:szCs w:val="24"/>
-        </w:rPr>
-      </w:pPr>
-    </w:p>
-    <w:p>
-      <w:pPr>
-        <w:rPr>
-          <w:sz w:val="24"/>
-          <w:szCs w:val="24"/>
-        </w:rPr>
-      </w:pPr>
-      <w:r>
-        <w:rPr>
-          <w:sz w:val="24"/>
-          <w:szCs w:val="24"/>
-        </w:rPr>
-        <w:t xml:space="preserve">I ran into an issue with using </w:t>
-      </w:r>
-      <w:proofErr w:type="spellStart"/>
-      <w:r>
-        <w:rPr>
-          <w:sz w:val="24"/>
-          <w:szCs w:val="24"/>
-        </w:rPr>
-        <w:t>pygame-gui</w:t>
-      </w:r>
-      <w:proofErr w:type="spellEnd"/>
-      <w:r>
-        <w:rPr>
-          <w:sz w:val="24"/>
-          <w:szCs w:val="24"/>
-        </w:rPr>
-        <w:t xml:space="preserve"> to configure the textboxes and buttons. Luckily I joined the discord for </w:t>
-      </w:r>
-      <w:proofErr w:type="spellStart"/>
-      <w:r>
-        <w:rPr>
-          <w:sz w:val="24"/>
-          <w:szCs w:val="24"/>
-        </w:rPr>
-        <w:t>pygame</w:t>
-      </w:r>
-      <w:proofErr w:type="spellEnd"/>
-      <w:r>
-        <w:rPr>
-          <w:sz w:val="24"/>
-          <w:szCs w:val="24"/>
-        </w:rPr>
-        <w:t xml:space="preserve"> and I was able to get some advice on how to that work. So instead of focusing on menus and buttons. I Focused on refactoring the code such that things are passing things around as state</w:t>
-      </w:r>
-      <w:r>
-        <w:rPr>
-          <w:sz w:val="24"/>
-          <w:szCs w:val="24"/>
-        </w:rPr>
-        <w:t xml:space="preserve">s and not running loops and loops.  I now have it configured in the main code base to use a </w:t>
-      </w:r>
-      <w:r>
-        <w:rPr>
-          <w:sz w:val="24"/>
-          <w:szCs w:val="24"/>
-        </w:rPr>
-        <w:t>queue</w:t>
-      </w:r>
-      <w:r>
-        <w:rPr>
-          <w:sz w:val="24"/>
-          <w:szCs w:val="24"/>
-        </w:rPr>
-        <w:t xml:space="preserve"> to handle new games </w:t>
-      </w:r>
-      <w:r>
-        <w:rPr>
-          <w:sz w:val="24"/>
-          <w:szCs w:val="24"/>
-        </w:rPr>
-        <w:t xml:space="preserve">added to the stack. </w:t>
-      </w:r>
-    </w:p>
-    <w:p>
-      <w:pPr>
-        <w:rPr>
-          <w:sz w:val="24"/>
-          <w:szCs w:val="24"/>
-        </w:rPr>
-      </w:pPr>
-      <w:r>
-        <w:rPr>
-          <w:sz w:val="24"/>
-          <w:szCs w:val="24"/>
-        </w:rPr>
-        <w:t>TODO for tomorrow:</w:t>
-      </w:r>
-    </w:p>
-    <w:p>
-      <w:pPr>
-        <w:rPr>
-          <w:sz w:val="24"/>
-          <w:szCs w:val="24"/>
-        </w:rPr>
-      </w:pPr>
-      <w:r>
-        <w:rPr>
-          <w:sz w:val="24"/>
-          <w:szCs w:val="24"/>
-        </w:rPr>
-        <w:tab/>
-        <w:t xml:space="preserve">Menu to the shadow games </w:t>
-      </w:r>
-      <w:r>
-        <w:rPr>
-          <w:sz w:val="24"/>
-          <w:szCs w:val="24"/>
-        </w:rPr>
-        <w:t xml:space="preserve">(draw up some sketches for this) </w:t>
-      </w:r>
-    </w:p>
-    <w:p>
-      <w:pPr>
-        <w:rPr>
-          <w:sz w:val="24"/>
-          <w:szCs w:val="24"/>
-        </w:rPr>
-      </w:pPr>
-      <w:r>
-        <w:rPr>
-          <w:sz w:val="24"/>
-          <w:szCs w:val="24"/>
-        </w:rPr>
-        <w:tab/>
-      </w:r>
-      <w:r>
-        <w:rPr>
-          <w:sz w:val="24"/>
-          <w:szCs w:val="24"/>
-        </w:rPr>
-        <w:tab/>
-        <w:t>Make the ball game into a mini game</w:t>
-      </w:r>
-    </w:p>
-    <w:p>
-      <w:pPr>
-        <w:rPr>
-          <w:sz w:val="24"/>
-          <w:szCs w:val="24"/>
-        </w:rPr>
-      </w:pPr>
-      <w:r>
-        <w:rPr>
-          <w:sz w:val="24"/>
-          <w:szCs w:val="24"/>
-        </w:rPr>
-        <w:tab/>
-        <w:t xml:space="preserve">Textbox with suggestions </w:t>
-      </w:r>
-      <w:r>
-        <w:rPr>
-          <w:sz w:val="24"/>
-          <w:szCs w:val="24"/>
-        </w:rPr>
-        <w:t xml:space="preserve">(get the data for this populated get some sketches for item ideas.) </w:t>
-      </w:r>
-    </w:p>
-    <w:p>
-      <w:pPr>
-        <w:rPr>
-          <w:sz w:val="24"/>
-          <w:szCs w:val="24"/>
-        </w:rPr>
-      </w:pPr>
-      <w:r>
-        <w:rPr>
-          <w:sz w:val="24"/>
-          <w:szCs w:val="24"/>
-        </w:rPr>
-        <w:tab/>
-        <w:t>Counters for shadow points and ALCHEMY points</w:t>
-      </w:r>
-    </w:p>
-    <w:p>
-      <w:pPr>
-        <w:rPr>
-          <w:sz w:val="24"/>
-          <w:szCs w:val="24"/>
-        </w:rPr>
-      </w:pPr>
-      <w:r>
-        <w:rPr>
-          <w:sz w:val="24"/>
-          <w:szCs w:val="24"/>
-        </w:rPr>
-        <w:tab/>
-        <w:t xml:space="preserve">Pet mini game (horror </w:t>
-      </w:r>
-      <w:r>
-        <w:rPr>
-          <w:sz w:val="24"/>
-          <w:szCs w:val="24"/>
-        </w:rPr>
-        <w:t>themed) (</w:t>
-      </w:r>
-      <w:r>
-        <w:rPr>
-          <w:sz w:val="24"/>
-          <w:szCs w:val="24"/>
-        </w:rPr>
-        <w:t xml:space="preserve">demon?) </w:t>
-      </w:r>
-    </w:p>
-    <w:p>
-      <w:pPr>
-        <w:rPr>
-          <w:sz w:val="24"/>
-          <w:szCs w:val="24"/>
-        </w:rPr>
-      </w:pPr>
-      <w:r>
-        <w:rPr>
-          <w:sz w:val="24"/>
-          <w:szCs w:val="24"/>
-        </w:rPr>
-        <w:t>Music?</w:t>
-      </w:r>
-      <w:r>
-        <w:rPr>
-          <w:sz w:val="24"/>
-          <w:szCs w:val="24"/>
-        </w:rPr>
-        <w:t xml:space="preserve"> graphics? </w:t>
-      </w:r>
-    </w:p>
-    <w:p>
-      <w:pPr>
-        <w:rPr>
-          <w:sz w:val="24"/>
-          <w:szCs w:val="24"/>
-        </w:rPr>
-      </w:pPr>
-      <w:r>
-        <w:rPr>
-          <w:sz w:val="24"/>
-          <w:szCs w:val="24"/>
-        </w:rPr>
-        <w:t>Day 6:</w:t>
-      </w:r>
-    </w:p>
-    <w:p>
-      <w:pPr>
-        <w:rPr>
-          <w:sz w:val="24"/>
-          <w:szCs w:val="24"/>
-        </w:rPr>
-      </w:pPr>
-      <w:r>
-        <w:rPr>
-          <w:sz w:val="24"/>
-          <w:szCs w:val="24"/>
-        </w:rPr>
-        <w:t>Lust</w:t>
-      </w:r>
-      <w:r>
-        <w:rPr>
-          <w:sz w:val="24"/>
-          <w:szCs w:val="24"/>
-        </w:rPr>
-        <w:t xml:space="preserve"> </w:t>
-      </w:r>
-      <w:r>
-        <w:rPr>
-          <w:sz w:val="24"/>
-          <w:szCs w:val="24"/>
-        </w:rPr>
-        <w:t xml:space="preserve"> maps to</w:t>
-      </w:r>
-      <w:r>
-        <w:rPr>
-          <w:sz w:val="24"/>
-          <w:szCs w:val="24"/>
-        </w:rPr>
-        <w:t xml:space="preserve"> Slots</w:t>
-      </w:r>
-    </w:p>
-    <w:p>
-      <w:pPr>
-        <w:rPr>
-          <w:sz w:val="24"/>
-          <w:szCs w:val="24"/>
-        </w:rPr>
-      </w:pPr>
-      <w:r>
-        <w:rPr>
-          <w:sz w:val="24"/>
-          <w:szCs w:val="24"/>
-        </w:rPr>
-        <w:t>Gluttony</w:t>
-      </w:r>
-      <w:r>
-        <w:rPr>
-          <w:sz w:val="24"/>
-          <w:szCs w:val="24"/>
-        </w:rPr>
-        <w:t xml:space="preserve"> game maps to </w:t>
-      </w:r>
-      <w:r>
-        <w:rPr>
-          <w:sz w:val="24"/>
-          <w:szCs w:val="24"/>
-        </w:rPr>
-        <w:t>Tree</w:t>
-      </w:r>
-    </w:p>
-    <w:p>
-      <w:pPr>
-        <w:rPr>
-          <w:sz w:val="24"/>
-          <w:szCs w:val="24"/>
-        </w:rPr>
-      </w:pPr>
-      <w:r>
-        <w:rPr>
-          <w:sz w:val="24"/>
-          <w:szCs w:val="24"/>
-        </w:rPr>
-        <w:t xml:space="preserve">Greed game maps to </w:t>
-      </w:r>
-      <w:r>
-        <w:rPr>
-          <w:sz w:val="24"/>
-          <w:szCs w:val="24"/>
-        </w:rPr>
-        <w:t xml:space="preserve"> Treasure</w:t>
-      </w:r>
-    </w:p>
-    <w:p>
-      <w:pPr>
-        <w:rPr>
-          <w:sz w:val="24"/>
-          <w:szCs w:val="24"/>
-        </w:rPr>
-      </w:pPr>
-      <w:r>
-        <w:rPr>
-          <w:sz w:val="24"/>
-          <w:szCs w:val="24"/>
-        </w:rPr>
-        <w:t>Sloth</w:t>
-      </w:r>
-      <w:r>
-        <w:rPr>
-          <w:sz w:val="24"/>
-          <w:szCs w:val="24"/>
-        </w:rPr>
-        <w:t xml:space="preserve"> game maps to wake up game</w:t>
-      </w:r>
-    </w:p>
-    <w:p>
-      <w:pPr>
-        <w:rPr>
-          <w:strike/>
-          <w:sz w:val="24"/>
-          <w:szCs w:val="24"/>
-        </w:rPr>
-      </w:pPr>
-      <w:r>
-        <w:rPr>
-          <w:strike/>
-          <w:sz w:val="24"/>
-          <w:szCs w:val="24"/>
-        </w:rPr>
-        <w:t>Wraith</w:t>
-      </w:r>
-      <w:r>
-        <w:rPr>
-          <w:strike/>
-          <w:sz w:val="24"/>
-          <w:szCs w:val="24"/>
-        </w:rPr>
-        <w:t xml:space="preserve"> maps to Ball game</w:t>
-      </w:r>
-    </w:p>
-    <w:p>
-      <w:pPr>
-        <w:rPr>
-          <w:sz w:val="24"/>
-          <w:szCs w:val="24"/>
-        </w:rPr>
-      </w:pPr>
-      <w:r>
-        <w:rPr>
-          <w:sz w:val="24"/>
-          <w:szCs w:val="24"/>
-        </w:rPr>
-        <w:t>Envy</w:t>
-      </w:r>
-      <w:r>
-        <w:rPr>
-          <w:sz w:val="24"/>
-          <w:szCs w:val="24"/>
-        </w:rPr>
-        <w:t xml:space="preserve"> maps to HI/Low</w:t>
-      </w:r>
-    </w:p>
-    <w:p>
-      <w:pPr>
-        <w:rPr>
-          <w:sz w:val="24"/>
-          <w:szCs w:val="24"/>
-        </w:rPr>
-      </w:pPr>
-      <w:r>
-        <w:rPr>
-          <w:sz w:val="24"/>
-          <w:szCs w:val="24"/>
-        </w:rPr>
-        <w:t>Pride maps to Pet maps to Demon</w:t>
-      </w:r>
-    </w:p>
-    <w:p>
-      <w:pPr>
-        <w:rPr>
-          <w:sz w:val="24"/>
-          <w:szCs w:val="24"/>
-        </w:rPr>
-      </w:pPr>
-      <w:r>
-        <w:rPr>
-          <w:sz w:val="24"/>
-          <w:szCs w:val="24"/>
-        </w:rPr>
-        <w:t>I need to find time to focus and work on this.</w:t>
-      </w:r>
-      <w:r>
-        <w:rPr>
-          <w:sz w:val="24"/>
-          <w:szCs w:val="24"/>
-        </w:rPr>
-        <w:t xml:space="preserve"> I had family come over and there is only three days left. I plan to finish up the menus for selecting the games tomorrow</w:t>
-      </w:r>
-      <w:r>
-        <w:rPr>
-          <w:sz w:val="24"/>
-          <w:szCs w:val="24"/>
-        </w:rPr>
-        <w:t xml:space="preserve"> and getting the games setup. </w:t>
-      </w:r>
-    </w:p>
-    <w:p>
-      <w:pPr>
-        <w:rPr>
-          <w:sz w:val="24"/>
-          <w:szCs w:val="24"/>
-        </w:rPr>
-      </w:pPr>
-      <w:r>
-        <w:rPr>
-          <w:sz w:val="24"/>
-          <w:szCs w:val="24"/>
-        </w:rPr>
-        <w:t xml:space="preserve">I still need to do the word suggestion thing, </w:t>
-      </w:r>
-      <w:r>
-        <w:rPr>
-          <w:sz w:val="24"/>
-          <w:szCs w:val="24"/>
-        </w:rPr>
-        <w:t>and handling currencies across menus.</w:t>
-      </w:r>
-    </w:p>
-    <w:p>
-      <w:pPr>
-        <w:rPr>
-          <w:sz w:val="24"/>
-          <w:szCs w:val="24"/>
-        </w:rPr>
-      </w:pPr>
-      <w:r>
-        <w:rPr>
-          <w:sz w:val="24"/>
-          <w:szCs w:val="24"/>
-        </w:rPr>
-        <w:t xml:space="preserve">Story board to get the player to understand </w:t>
-      </w:r>
-      <w:r>
-        <w:rPr>
-          <w:sz w:val="24"/>
-          <w:szCs w:val="24"/>
-        </w:rPr>
-        <w:t xml:space="preserve">that they are trying to make an item. </w:t>
-      </w:r>
-    </w:p>
-    <w:p>
-      <w:pPr>
-        <w:rPr>
-          <w:sz w:val="24"/>
-          <w:szCs w:val="24"/>
-        </w:rPr>
-      </w:pPr>
-    </w:p>
-    <w:p>
-      <w:pPr>
-        <w:rPr>
-          <w:sz w:val="24"/>
-          <w:szCs w:val="24"/>
-        </w:rPr>
-      </w:pPr>
-      <w:r>
-        <w:rPr>
-          <w:sz w:val="24"/>
-          <w:szCs w:val="24"/>
-        </w:rPr>
-        <w:t xml:space="preserve">That the pet is a demon. </w:t>
-      </w:r>
-    </w:p>
-    <w:p>
-      <w:pPr>
-        <w:rPr>
-          <w:sz w:val="24"/>
-          <w:szCs w:val="24"/>
-        </w:rPr>
-      </w:pPr>
-      <w:r>
-        <w:rPr>
-          <w:sz w:val="24"/>
-          <w:szCs w:val="24"/>
-        </w:rPr>
-        <w:t xml:space="preserve">Good luck tomorrow. I’m tired at least I got the ball game completed and the cheat will be easy to add. </w:t>
-      </w:r>
-    </w:p>
-    <w:p>
-      <w:pPr>
-        <w:rPr>
-          <w:sz w:val="24"/>
-          <w:szCs w:val="24"/>
-        </w:rPr>
-      </w:pPr>
-    </w:p>
-    <w:p>
-      <w:pPr>
-        <w:rPr>
-          <w:sz w:val="24"/>
-          <w:szCs w:val="24"/>
-        </w:rPr>
-      </w:pPr>
-      <w:r>
-        <w:rPr>
-          <w:sz w:val="24"/>
-          <w:szCs w:val="24"/>
-        </w:rPr>
-        <w:t>Day 7:</w:t>
-      </w:r>
-    </w:p>
-    <w:p>
-      <w:pPr>
-        <w:rPr>
-          <w:sz w:val="24"/>
-          <w:szCs w:val="24"/>
-        </w:rPr>
-      </w:pPr>
-      <w:r>
-        <w:rPr>
-          <w:sz w:val="24"/>
-          <w:szCs w:val="24"/>
-        </w:rPr>
-        <w:t>Game menu layout</w:t>
-      </w:r>
-    </w:p>
-    <w:p>
-      <w:pPr>
-        <w:rPr>
-          <w:sz w:val="24"/>
-          <w:szCs w:val="24"/>
-        </w:rPr>
-      </w:pPr>
-      <w:r>
-        <w:rPr>
-          <w:sz w:val="24"/>
-          <w:szCs w:val="24"/>
-        </w:rPr>
-        <w:t xml:space="preserve">Scoring system </w:t>
-      </w:r>
-    </w:p>
-    <w:p>
-      <w:pPr>
-        <w:rPr>
-          <w:sz w:val="24"/>
-          <w:szCs w:val="24"/>
-        </w:rPr>
-      </w:pPr>
-      <w:r>
-        <w:rPr>
-          <w:sz w:val="24"/>
-          <w:szCs w:val="24"/>
-        </w:rPr>
-        <w:t>Games:</w:t>
-      </w:r>
-    </w:p>
-    <w:p>
-      <w:pPr>
-        <w:rPr>
-          <w:sz w:val="24"/>
-          <w:szCs w:val="24"/>
-        </w:rPr>
-      </w:pPr>
-      <w:r>
-        <w:rPr>
-          <w:sz w:val="24"/>
-          <w:szCs w:val="24"/>
-        </w:rPr>
-        <w:tab/>
-        <w:t>Slots</w:t>
-      </w:r>
-    </w:p>
-    <w:p>
-      <w:pPr>
-        <w:rPr>
-          <w:sz w:val="24"/>
-          <w:szCs w:val="24"/>
-        </w:rPr>
-      </w:pPr>
-      <w:r>
-        <w:rPr>
-          <w:sz w:val="24"/>
-          <w:szCs w:val="24"/>
-        </w:rPr>
-        <w:tab/>
-        <w:t>Hi/low</w:t>
-      </w:r>
-    </w:p>
-    <w:p>
-      <w:pPr>
-        <w:rPr>
-          <w:sz w:val="24"/>
-          <w:szCs w:val="24"/>
-        </w:rPr>
-      </w:pPr>
-      <w:r>
-        <w:rPr>
-          <w:sz w:val="24"/>
-          <w:szCs w:val="24"/>
-        </w:rPr>
-        <w:tab/>
-        <w:t>Treasure</w:t>
-      </w:r>
-    </w:p>
-    <w:p>
-      <w:pPr>
-        <w:rPr>
-          <w:sz w:val="24"/>
-          <w:szCs w:val="24"/>
-        </w:rPr>
-      </w:pPr>
-      <w:r>
-        <w:rPr>
-          <w:sz w:val="24"/>
-          <w:szCs w:val="24"/>
-        </w:rPr>
-        <w:tab/>
-        <w:t>Wake up</w:t>
-      </w:r>
-    </w:p>
-    <w:p>
-      <w:pPr>
-        <w:rPr>
-          <w:sz w:val="24"/>
-          <w:szCs w:val="24"/>
-        </w:rPr>
-      </w:pPr>
-      <w:r>
-        <w:rPr>
-          <w:sz w:val="24"/>
-          <w:szCs w:val="24"/>
-        </w:rPr>
-        <w:tab/>
-        <w:t>Tree collect fruit</w:t>
-      </w:r>
-    </w:p>
-    <w:p>
-      <w:pPr>
-        <w:rPr>
-          <w:sz w:val="24"/>
-          <w:szCs w:val="24"/>
-        </w:rPr>
-      </w:pPr>
-      <w:r>
-        <w:rPr>
-          <w:sz w:val="24"/>
-          <w:szCs w:val="24"/>
-        </w:rPr>
-        <w:tab/>
-        <w:t>Pet</w:t>
-      </w:r>
-    </w:p>
-    <w:p>
-      <w:pPr>
-        <w:rPr>
-          <w:sz w:val="24"/>
-          <w:szCs w:val="24"/>
-        </w:rPr>
-      </w:pPr>
-      <w:r>
-        <w:rPr>
-          <w:sz w:val="24"/>
-          <w:szCs w:val="24"/>
-        </w:rPr>
-        <w:tab/>
-        <w:t>Ball</w:t>
-      </w:r>
-    </w:p>
-    <w:p>
-      <w:pPr>
-        <w:rPr>
-          <w:sz w:val="24"/>
-          <w:szCs w:val="24"/>
-        </w:rPr>
-      </w:pPr>
-      <w:r>
-        <w:rPr>
-          <w:sz w:val="24"/>
-          <w:szCs w:val="24"/>
-        </w:rPr>
-        <w:tab/>
-        <w:t xml:space="preserve">Item suggestions. </w:t>
-      </w:r>
-    </w:p>
-    <w:p>
-      <w:pPr>
-        <w:rPr>
-          <w:sz w:val="24"/>
-          <w:szCs w:val="24"/>
-        </w:rPr>
-      </w:pPr>
-    </w:p>
-    <w:p>
-      <w:pPr>
-        <w:rPr>
-          <w:sz w:val="24"/>
-          <w:szCs w:val="24"/>
-        </w:rPr>
-      </w:pPr>
-    </w:p>
-    <w:p>
-      <w:pPr>
-        <w:rPr>
-          <w:sz w:val="24"/>
-          <w:szCs w:val="24"/>
-        </w:rPr>
-      </w:pPr>
-    </w:p>
-    <w:p>
-      <w:pPr>
-        <w:rPr>
-          <w:sz w:val="24"/>
-          <w:szCs w:val="24"/>
-        </w:rPr>
-      </w:pPr>
-    </w:p>
-    <w:p>
-      <w:pPr>
-        <w:rPr>
-          <w:sz w:val="24"/>
-          <w:szCs w:val="24"/>
-        </w:rPr>
-      </w:pPr>
-    </w:p>
-    <w:p>
-      <w:pPr>
-        <w:rPr>
-          <w:sz w:val="24"/>
-          <w:szCs w:val="24"/>
-        </w:rPr>
-      </w:pPr>
-    </w:p>
-    <w:p>
-      <w:pPr>
-        <w:rPr>
-          <w:sz w:val="24"/>
-          <w:szCs w:val="24"/>
-        </w:rPr>
-      </w:pPr>
-      <w:r>
-        <w:rPr>
-          <w:sz w:val="24"/>
-          <w:szCs w:val="24"/>
-        </w:rPr>
         <w:t xml:space="preserve"> </w:t>
       </w:r>
     </w:p>

</xml_diff>